<commit_message>
Added Arduino UNO I2C Info
</commit_message>
<xml_diff>
--- a/Documentation/SamladInfo.docx
+++ b/Documentation/SamladInfo.docx
@@ -189,8 +189,16 @@
         <w:rPr>
           <w:lang w:val="sv-SE"/>
         </w:rPr>
-        <w:t>Dennis Bunne</w:t>
-      </w:r>
+        <w:t xml:space="preserve">Dennis </w:t>
+      </w:r>
+      <w:proofErr w:type="spellStart"/>
+      <w:r>
+        <w:rPr>
+          <w:lang w:val="sv-SE"/>
+        </w:rPr>
+        <w:t>Bunne</w:t>
+      </w:r>
+      <w:proofErr w:type="spellEnd"/>
       <w:r>
         <w:rPr>
           <w:lang w:val="sv-SE"/>
@@ -231,7 +239,20 @@
           <w:lang w:val="sv-SE"/>
         </w:rPr>
         <w:br/>
-        <w:t>Mölk Utbildning</w:t>
+      </w:r>
+      <w:proofErr w:type="spellStart"/>
+      <w:r>
+        <w:rPr>
+          <w:lang w:val="sv-SE"/>
+        </w:rPr>
+        <w:t>Mölk</w:t>
+      </w:r>
+      <w:proofErr w:type="spellEnd"/>
+      <w:r>
+        <w:rPr>
+          <w:lang w:val="sv-SE"/>
+        </w:rPr>
+        <w:t xml:space="preserve"> Utbildning</w:t>
       </w:r>
     </w:p>
     <w:p>
@@ -1653,23 +1674,57 @@
         <w:rPr>
           <w:lang w:val="sv-SE"/>
         </w:rPr>
-        <w:t xml:space="preserve"> indikerar de första och sista 8 bitarna för en 16-bit data. För att hämta data anropar man båda registerna och shiftar / OCH-ar in bitarna till en 16-bitars variabel.</w:t>
-      </w:r>
-      <w:bookmarkStart w:id="0" w:name="_GoBack"/>
-      <w:bookmarkEnd w:id="0"/>
-    </w:p>
-    <w:p>
-      <w:pPr>
-        <w:rPr>
-          <w:lang w:val="sv-SE"/>
-        </w:rPr>
-      </w:pPr>
-      <w:r>
-        <w:rPr>
-          <w:lang w:val="sv-SE"/>
-        </w:rPr>
-        <w:t>Exempel i Arduino med wire.h</w:t>
-      </w:r>
+        <w:t xml:space="preserve"> indikerar de första och sista 8 bitarna för en 16-bit data. För att hämta data anropar man båda registerna och </w:t>
+      </w:r>
+      <w:proofErr w:type="spellStart"/>
+      <w:r>
+        <w:rPr>
+          <w:lang w:val="sv-SE"/>
+        </w:rPr>
+        <w:t>shiftar</w:t>
+      </w:r>
+      <w:proofErr w:type="spellEnd"/>
+      <w:r>
+        <w:rPr>
+          <w:lang w:val="sv-SE"/>
+        </w:rPr>
+        <w:t xml:space="preserve"> / OCH-ar in bitarna till en 16-bitars variabel.</w:t>
+      </w:r>
+    </w:p>
+    <w:p>
+      <w:pPr>
+        <w:rPr>
+          <w:lang w:val="sv-SE"/>
+        </w:rPr>
+      </w:pPr>
+      <w:r>
+        <w:rPr>
+          <w:lang w:val="sv-SE"/>
+        </w:rPr>
+        <w:t xml:space="preserve">Exempel i </w:t>
+      </w:r>
+      <w:proofErr w:type="spellStart"/>
+      <w:r>
+        <w:rPr>
+          <w:lang w:val="sv-SE"/>
+        </w:rPr>
+        <w:t>Arduino</w:t>
+      </w:r>
+      <w:proofErr w:type="spellEnd"/>
+      <w:r>
+        <w:rPr>
+          <w:lang w:val="sv-SE"/>
+        </w:rPr>
+        <w:t xml:space="preserve"> med </w:t>
+      </w:r>
+      <w:proofErr w:type="spellStart"/>
+      <w:r>
+        <w:rPr>
+          <w:lang w:val="sv-SE"/>
+        </w:rPr>
+        <w:t>wire.h</w:t>
+      </w:r>
+      <w:proofErr w:type="spellEnd"/>
     </w:p>
     <w:p>
       <w:pPr>
@@ -1717,6 +1772,90 @@
           </wp:inline>
         </w:drawing>
       </w:r>
+    </w:p>
+    <w:p>
+      <w:pPr>
+        <w:pStyle w:val="Heading2"/>
+        <w:rPr>
+          <w:lang w:val="sv-SE"/>
+        </w:rPr>
+      </w:pPr>
+      <w:proofErr w:type="spellStart"/>
+      <w:r>
+        <w:rPr>
+          <w:lang w:val="sv-SE"/>
+        </w:rPr>
+        <w:t>Arduino</w:t>
+      </w:r>
+      <w:proofErr w:type="spellEnd"/>
+      <w:r>
+        <w:rPr>
+          <w:lang w:val="sv-SE"/>
+        </w:rPr>
+        <w:t xml:space="preserve"> UNO</w:t>
+      </w:r>
+    </w:p>
+    <w:p>
+      <w:pPr>
+        <w:rPr>
+          <w:lang w:val="sv-SE"/>
+        </w:rPr>
+      </w:pPr>
+      <w:r>
+        <w:rPr>
+          <w:lang w:val="sv-SE"/>
+        </w:rPr>
+        <w:t xml:space="preserve">Portar för I2C vid </w:t>
+      </w:r>
+      <w:proofErr w:type="spellStart"/>
+      <w:r>
+        <w:rPr>
+          <w:lang w:val="sv-SE"/>
+        </w:rPr>
+        <w:t>använding</w:t>
+      </w:r>
+      <w:proofErr w:type="spellEnd"/>
+      <w:r>
+        <w:rPr>
+          <w:lang w:val="sv-SE"/>
+        </w:rPr>
+        <w:t xml:space="preserve"> av </w:t>
+      </w:r>
+      <w:proofErr w:type="spellStart"/>
+      <w:r>
+        <w:rPr>
+          <w:lang w:val="sv-SE"/>
+        </w:rPr>
+        <w:t>wire.h</w:t>
+      </w:r>
+      <w:proofErr w:type="spellEnd"/>
+      <w:r>
+        <w:rPr>
+          <w:lang w:val="sv-SE"/>
+        </w:rPr>
+        <w:t>-biblioteket:</w:t>
+      </w:r>
+      <w:r>
+        <w:rPr>
+          <w:lang w:val="sv-SE"/>
+        </w:rPr>
+        <w:br/>
+      </w:r>
+      <w:r>
+        <w:rPr>
+          <w:lang w:val="sv-SE"/>
+        </w:rPr>
+        <w:t>SDA: A4</w:t>
+      </w:r>
+      <w:r>
+        <w:rPr>
+          <w:lang w:val="sv-SE"/>
+        </w:rPr>
+        <w:br/>
+        <w:t>SCL: A5</w:t>
+      </w:r>
+      <w:bookmarkStart w:id="0" w:name="_GoBack"/>
+      <w:bookmarkEnd w:id="0"/>
     </w:p>
     <w:sectPr>
       <w:pgSz w:w="12240" w:h="15840"/>

</xml_diff>